<commit_message>
Se termina la seccón 3 del tema una de entorno Cliente.
</commit_message>
<xml_diff>
--- a/DESARROLLO WEB CLIENTE/TEMA.01/00. RESUMEN TEMA.01.docx
+++ b/DESARROLLO WEB CLIENTE/TEMA.01/00. RESUMEN TEMA.01.docx
@@ -2910,6 +2910,1751 @@
         </w:rPr>
       </w:r>
     </w:p>
+    <w:p>
+      <w:pPr>
+        <w:pStyle w:val="678"/>
+        <w:pBdr/>
+        <w:spacing/>
+        <w:ind/>
+        <w:rPr>
+          <w:bCs w:val="0"/>
+          <w:i w:val="0"/>
+          <w:highlight w:val="none"/>
+        </w:rPr>
+      </w:pPr>
+      <w:r>
+        <w:rPr>
+          <w:i w:val="0"/>
+          <w:iCs w:val="0"/>
+          <w:highlight w:val="none"/>
+        </w:rPr>
+        <w:t xml:space="preserve">2.2.- Compatibilidades</w:t>
+      </w:r>
+      <w:r>
+        <w:rPr>
+          <w:i w:val="0"/>
+          <w:iCs w:val="0"/>
+          <w:highlight w:val="none"/>
+        </w:rPr>
+      </w:r>
+    </w:p>
+    <w:p>
+      <w:pPr>
+        <w:pBdr/>
+        <w:spacing/>
+        <w:ind/>
+        <w:jc w:val="both"/>
+        <w:rPr>
+          <w:bCs w:val="0"/>
+          <w:i w:val="0"/>
+          <w:highlight w:val="none"/>
+        </w:rPr>
+      </w:pPr>
+      <w:r>
+        <w:rPr>
+          <w:i w:val="0"/>
+          <w:iCs w:val="0"/>
+          <w:highlight w:val="none"/>
+        </w:rPr>
+        <w:t xml:space="preserve">JavaScriptes Interpretado por el cliente. Existen m</w:t>
+      </w:r>
+      <w:r>
+        <w:rPr>
+          <w:i w:val="0"/>
+          <w:iCs w:val="0"/>
+          <w:highlight w:val="none"/>
+        </w:rPr>
+        <w:t xml:space="preserve">últiples clientes o navegadores que soportan JS (Firefox, Chrome, Safari, Opera, IE, Edge, etc). Cuando escribimos un script en nuestra p</w:t>
+      </w:r>
+      <w:r>
+        <w:rPr>
+          <w:i w:val="0"/>
+          <w:iCs w:val="0"/>
+          <w:highlight w:val="none"/>
+        </w:rPr>
+        <w:t xml:space="preserve">ágina web, tenemos que estar seguros de que ser</w:t>
+      </w:r>
+      <w:r>
+        <w:rPr>
+          <w:i w:val="0"/>
+          <w:iCs w:val="0"/>
+          <w:highlight w:val="none"/>
+        </w:rPr>
+        <w:t xml:space="preserve">á interpretado por diferentes navegadores y que aporte la misma funcionalidad y característica</w:t>
+      </w:r>
+      <w:r>
+        <w:rPr>
+          <w:i w:val="0"/>
+          <w:iCs w:val="0"/>
+          <w:highlight w:val="none"/>
+        </w:rPr>
+        <w:t xml:space="preserve"> en cada uno de ellos.</w:t>
+      </w:r>
+      <w:r>
+        <w:rPr>
+          <w:i w:val="0"/>
+          <w:iCs w:val="0"/>
+          <w:highlight w:val="none"/>
+        </w:rPr>
+      </w:r>
+    </w:p>
+    <w:p>
+      <w:pPr>
+        <w:pBdr/>
+        <w:spacing/>
+        <w:ind/>
+        <w:jc w:val="both"/>
+        <w:rPr>
+          <w:bCs w:val="0"/>
+          <w:i w:val="0"/>
+          <w:highlight w:val="none"/>
+        </w:rPr>
+      </w:pPr>
+      <w:r>
+        <w:rPr>
+          <w:i w:val="0"/>
+          <w:iCs w:val="0"/>
+          <w:highlight w:val="none"/>
+        </w:rPr>
+        <w:t xml:space="preserve">Cada tipo de navegador da soporte a diferentes caracter</w:t>
+      </w:r>
+      <w:r>
+        <w:rPr>
+          <w:i w:val="0"/>
+          <w:iCs w:val="0"/>
+          <w:highlight w:val="none"/>
+        </w:rPr>
+        <w:t xml:space="preserve">ísticas de JS y adem</w:t>
+      </w:r>
+      <w:r>
+        <w:rPr>
+          <w:i w:val="0"/>
+          <w:iCs w:val="0"/>
+          <w:highlight w:val="none"/>
+        </w:rPr>
+        <w:t xml:space="preserve">ás tambi</w:t>
+      </w:r>
+      <w:r>
+        <w:rPr>
+          <w:i w:val="0"/>
+          <w:iCs w:val="0"/>
+          <w:highlight w:val="none"/>
+        </w:rPr>
+        <w:t xml:space="preserve">én añaden sus propios bugs o fallos. Algunos de estos fallos son espec</w:t>
+      </w:r>
+      <w:r>
+        <w:rPr>
+          <w:i w:val="0"/>
+          <w:iCs w:val="0"/>
+          <w:highlight w:val="none"/>
+        </w:rPr>
+        <w:t xml:space="preserve">íficos de la plataforma sobre la que se ejecuta ese navegador, mientras que otros son espec</w:t>
+      </w:r>
+      <w:r>
+        <w:rPr>
+          <w:i w:val="0"/>
+          <w:iCs w:val="0"/>
+          <w:highlight w:val="none"/>
+        </w:rPr>
+        <w:t xml:space="preserve">íficos del propio navegador en s</w:t>
+      </w:r>
+      <w:r>
+        <w:rPr>
+          <w:i w:val="0"/>
+          <w:iCs w:val="0"/>
+          <w:highlight w:val="none"/>
+        </w:rPr>
+        <w:t xml:space="preserve">í.</w:t>
+      </w:r>
+      <w:r>
+        <w:rPr>
+          <w:i w:val="0"/>
+          <w:iCs w:val="0"/>
+          <w:highlight w:val="none"/>
+        </w:rPr>
+      </w:r>
+      <w:r>
+        <w:rPr>
+          <w:i w:val="0"/>
+          <w:iCs w:val="0"/>
+          <w:highlight w:val="none"/>
+        </w:rPr>
+      </w:r>
+    </w:p>
+    <w:p>
+      <w:pPr>
+        <w:pBdr/>
+        <w:spacing/>
+        <w:ind/>
+        <w:jc w:val="both"/>
+        <w:rPr>
+          <w:bCs w:val="0"/>
+          <w:i w:val="0"/>
+          <w:highlight w:val="none"/>
+        </w:rPr>
+      </w:pPr>
+      <w:r>
+        <w:rPr>
+          <w:i w:val="0"/>
+          <w:iCs w:val="0"/>
+          <w:highlight w:val="none"/>
+        </w:rPr>
+        <w:t xml:space="preserve">A veces la incompatibilidades tienen como origen el c</w:t>
+      </w:r>
+      <w:r>
+        <w:rPr>
+          <w:i w:val="0"/>
+          <w:iCs w:val="0"/>
+          <w:highlight w:val="none"/>
+        </w:rPr>
+        <w:t xml:space="preserve">ódigo fuente HTML y no en s</w:t>
+      </w:r>
+      <w:r>
+        <w:rPr>
+          <w:i w:val="0"/>
+          <w:iCs w:val="0"/>
+          <w:highlight w:val="none"/>
+        </w:rPr>
+        <w:t xml:space="preserve">í el c</w:t>
+      </w:r>
+      <w:r>
+        <w:rPr>
+          <w:i w:val="0"/>
+          <w:iCs w:val="0"/>
+          <w:highlight w:val="none"/>
+        </w:rPr>
+        <w:t xml:space="preserve">ódigo JS. Por tanto, el c</w:t>
+      </w:r>
+      <w:r>
+        <w:rPr>
+          <w:i w:val="0"/>
+          <w:iCs w:val="0"/>
+          <w:highlight w:val="none"/>
+        </w:rPr>
+        <w:t xml:space="preserve">ódigo HTML es importante que siga las especificaciones del est</w:t>
+      </w:r>
+      <w:r>
+        <w:rPr>
+          <w:i w:val="0"/>
+          <w:iCs w:val="0"/>
+          <w:highlight w:val="none"/>
+        </w:rPr>
+        <w:t xml:space="preserve">ándar W3C. Ej: Validador W3C.</w:t>
+      </w:r>
+      <w:r>
+        <w:rPr>
+          <w:i w:val="0"/>
+          <w:iCs w:val="0"/>
+          <w:highlight w:val="none"/>
+        </w:rPr>
+      </w:r>
+      <w:r>
+        <w:rPr>
+          <w:i w:val="0"/>
+          <w:iCs w:val="0"/>
+          <w:highlight w:val="none"/>
+        </w:rPr>
+      </w:r>
+    </w:p>
+    <w:p>
+      <w:pPr>
+        <w:pBdr/>
+        <w:spacing/>
+        <w:ind/>
+        <w:jc w:val="both"/>
+        <w:rPr>
+          <w:bCs w:val="0"/>
+          <w:i w:val="0"/>
+          <w:highlight w:val="none"/>
+        </w:rPr>
+      </w:pPr>
+      <w:r>
+        <w:rPr>
+          <w:i w:val="0"/>
+          <w:iCs w:val="0"/>
+          <w:highlight w:val="none"/>
+        </w:rPr>
+        <w:t xml:space="preserve">Limitaciones en el uso de JavaScript:</w:t>
+      </w:r>
+      <w:r>
+        <w:rPr>
+          <w:i w:val="0"/>
+          <w:iCs w:val="0"/>
+          <w:highlight w:val="none"/>
+        </w:rPr>
+      </w:r>
+    </w:p>
+    <w:p>
+      <w:pPr>
+        <w:pStyle w:val="856"/>
+        <w:numPr>
+          <w:ilvl w:val="0"/>
+          <w:numId w:val="14"/>
+        </w:numPr>
+        <w:pBdr/>
+        <w:spacing/>
+        <w:ind/>
+        <w:jc w:val="both"/>
+        <w:rPr>
+          <w:bCs w:val="0"/>
+          <w:i w:val="0"/>
+          <w:highlight w:val="none"/>
+        </w:rPr>
+      </w:pPr>
+      <w:r>
+        <w:rPr>
+          <w:i w:val="0"/>
+          <w:iCs w:val="0"/>
+          <w:highlight w:val="none"/>
+        </w:rPr>
+        <w:t xml:space="preserve">No todos los navegadores soportan lenguaje de script en el lado del cliente.</w:t>
+      </w:r>
+      <w:r>
+        <w:rPr>
+          <w:i w:val="0"/>
+          <w:iCs w:val="0"/>
+          <w:highlight w:val="none"/>
+        </w:rPr>
+      </w:r>
+    </w:p>
+    <w:p>
+      <w:pPr>
+        <w:pStyle w:val="856"/>
+        <w:numPr>
+          <w:ilvl w:val="0"/>
+          <w:numId w:val="14"/>
+        </w:numPr>
+        <w:pBdr/>
+        <w:spacing/>
+        <w:ind/>
+        <w:jc w:val="both"/>
+        <w:rPr>
+          <w:bCs w:val="0"/>
+          <w:i w:val="0"/>
+          <w:highlight w:val="none"/>
+        </w:rPr>
+      </w:pPr>
+      <w:r>
+        <w:rPr>
+          <w:i w:val="0"/>
+          <w:iCs w:val="0"/>
+          <w:highlight w:val="none"/>
+        </w:rPr>
+        <w:t xml:space="preserve">Algunos dispositivos m</w:t>
+      </w:r>
+      <w:r>
+        <w:rPr>
+          <w:i w:val="0"/>
+          <w:iCs w:val="0"/>
+          <w:highlight w:val="none"/>
+        </w:rPr>
+        <w:t xml:space="preserve">óviles tampoco podr</w:t>
+      </w:r>
+      <w:r>
+        <w:rPr>
+          <w:i w:val="0"/>
+          <w:iCs w:val="0"/>
+          <w:highlight w:val="none"/>
+        </w:rPr>
+        <w:t xml:space="preserve">án ejecutar JS.</w:t>
+      </w:r>
+      <w:r>
+        <w:rPr>
+          <w:i w:val="0"/>
+          <w:iCs w:val="0"/>
+          <w:highlight w:val="none"/>
+        </w:rPr>
+      </w:r>
+    </w:p>
+    <w:p>
+      <w:pPr>
+        <w:pStyle w:val="856"/>
+        <w:numPr>
+          <w:ilvl w:val="0"/>
+          <w:numId w:val="14"/>
+        </w:numPr>
+        <w:pBdr/>
+        <w:spacing/>
+        <w:ind/>
+        <w:jc w:val="both"/>
+        <w:rPr>
+          <w:bCs w:val="0"/>
+          <w:i w:val="0"/>
+          <w:highlight w:val="none"/>
+        </w:rPr>
+      </w:pPr>
+      <w:r>
+        <w:rPr>
+          <w:i w:val="0"/>
+          <w:iCs w:val="0"/>
+          <w:highlight w:val="none"/>
+        </w:rPr>
+        <w:t xml:space="preserve">JavaScript no es totalmente compatible con los diferentes navegadores.</w:t>
+      </w:r>
+      <w:r>
+        <w:rPr>
+          <w:i w:val="0"/>
+          <w:iCs w:val="0"/>
+          <w:highlight w:val="none"/>
+        </w:rPr>
+      </w:r>
+    </w:p>
+    <w:p>
+      <w:pPr>
+        <w:pStyle w:val="856"/>
+        <w:numPr>
+          <w:ilvl w:val="0"/>
+          <w:numId w:val="14"/>
+        </w:numPr>
+        <w:pBdr/>
+        <w:spacing/>
+        <w:ind/>
+        <w:jc w:val="both"/>
+        <w:rPr>
+          <w:bCs w:val="0"/>
+          <w:i w:val="0"/>
+          <w:highlight w:val="none"/>
+        </w:rPr>
+      </w:pPr>
+      <w:r>
+        <w:rPr>
+          <w:i w:val="0"/>
+          <w:iCs w:val="0"/>
+          <w:highlight w:val="none"/>
+        </w:rPr>
+        <w:t xml:space="preserve">La ejecuci</w:t>
+      </w:r>
+      <w:r>
+        <w:rPr>
+          <w:i w:val="0"/>
+          <w:iCs w:val="0"/>
+          <w:highlight w:val="none"/>
+        </w:rPr>
+        <w:t xml:space="preserve">ón de c</w:t>
+      </w:r>
+      <w:r>
+        <w:rPr>
+          <w:i w:val="0"/>
+          <w:iCs w:val="0"/>
+          <w:highlight w:val="none"/>
+        </w:rPr>
+        <w:t xml:space="preserve">ódigo JS en el cliente podr</w:t>
+      </w:r>
+      <w:r>
+        <w:rPr>
+          <w:i w:val="0"/>
+          <w:iCs w:val="0"/>
+          <w:highlight w:val="none"/>
+        </w:rPr>
+        <w:t xml:space="preserve">ía ser desactivada por el usuario de forma manual.</w:t>
+      </w:r>
+      <w:r>
+        <w:rPr>
+          <w:i w:val="0"/>
+          <w:iCs w:val="0"/>
+          <w:highlight w:val="none"/>
+        </w:rPr>
+      </w:r>
+      <w:r>
+        <w:rPr>
+          <w:i w:val="0"/>
+          <w:iCs w:val="0"/>
+          <w:highlight w:val="none"/>
+        </w:rPr>
+      </w:r>
+    </w:p>
+    <w:p>
+      <w:pPr>
+        <w:pStyle w:val="856"/>
+        <w:numPr>
+          <w:ilvl w:val="0"/>
+          <w:numId w:val="14"/>
+        </w:numPr>
+        <w:pBdr/>
+        <w:spacing/>
+        <w:ind/>
+        <w:jc w:val="both"/>
+        <w:rPr>
+          <w:bCs w:val="0"/>
+          <w:i w:val="0"/>
+          <w:highlight w:val="none"/>
+        </w:rPr>
+      </w:pPr>
+      <w:r>
+        <w:rPr>
+          <w:i w:val="0"/>
+          <w:iCs w:val="0"/>
+          <w:highlight w:val="none"/>
+        </w:rPr>
+        <w:t xml:space="preserve">Algunos navegadores de voz, no interpretan el c</w:t>
+      </w:r>
+      <w:r>
+        <w:rPr>
+          <w:i w:val="0"/>
+          <w:iCs w:val="0"/>
+          <w:highlight w:val="none"/>
+        </w:rPr>
+        <w:t xml:space="preserve">ódigo de JS.</w:t>
+      </w:r>
+      <w:r>
+        <w:rPr>
+          <w:i w:val="0"/>
+          <w:iCs w:val="0"/>
+          <w:highlight w:val="none"/>
+        </w:rPr>
+      </w:r>
+      <w:r>
+        <w:rPr>
+          <w:i w:val="0"/>
+          <w:iCs w:val="0"/>
+          <w:highlight w:val="none"/>
+        </w:rPr>
+      </w:r>
+    </w:p>
+    <w:p>
+      <w:pPr>
+        <w:pStyle w:val="678"/>
+        <w:pBdr/>
+        <w:spacing/>
+        <w:ind/>
+        <w:rPr>
+          <w:bCs w:val="0"/>
+          <w:i w:val="0"/>
+          <w:highlight w:val="none"/>
+        </w:rPr>
+      </w:pPr>
+      <w:r>
+        <w:rPr>
+          <w:i w:val="0"/>
+          <w:iCs w:val="0"/>
+          <w:highlight w:val="none"/>
+        </w:rPr>
+        <w:t xml:space="preserve">3.- Herramientas y utilidades de programaci</w:t>
+      </w:r>
+      <w:r>
+        <w:rPr>
+          <w:i w:val="0"/>
+          <w:iCs w:val="0"/>
+          <w:highlight w:val="none"/>
+        </w:rPr>
+        <w:t xml:space="preserve">ón</w:t>
+      </w:r>
+      <w:r>
+        <w:rPr>
+          <w:i w:val="0"/>
+          <w:iCs w:val="0"/>
+          <w:highlight w:val="none"/>
+        </w:rPr>
+      </w:r>
+    </w:p>
+    <w:p>
+      <w:pPr>
+        <w:pBdr/>
+        <w:spacing/>
+        <w:ind/>
+        <w:jc w:val="both"/>
+        <w:rPr>
+          <w:bCs w:val="0"/>
+          <w:i w:val="0"/>
+          <w:highlight w:val="none"/>
+        </w:rPr>
+      </w:pPr>
+      <w:r>
+        <w:rPr>
+          <w:i w:val="0"/>
+          <w:iCs w:val="0"/>
+          <w:highlight w:val="none"/>
+        </w:rPr>
+        <w:t xml:space="preserve">Un aspecto importante es elegir adecuadamente que tipo de herramientas y utilidades adicionales se van a usara para programar con JS.</w:t>
+      </w:r>
+      <w:r>
+        <w:rPr>
+          <w:i w:val="0"/>
+          <w:iCs w:val="0"/>
+          <w:highlight w:val="none"/>
+        </w:rPr>
+      </w:r>
+    </w:p>
+    <w:p>
+      <w:pPr>
+        <w:pBdr/>
+        <w:spacing/>
+        <w:ind/>
+        <w:jc w:val="both"/>
+        <w:rPr>
+          <w:bCs w:val="0"/>
+          <w:i w:val="0"/>
+          <w:highlight w:val="none"/>
+        </w:rPr>
+      </w:pPr>
+      <w:r>
+        <w:rPr>
+          <w:i w:val="0"/>
+          <w:iCs w:val="0"/>
+          <w:highlight w:val="none"/>
+        </w:rPr>
+        <w:t xml:space="preserve">Decidir qu</w:t>
+      </w:r>
+      <w:r>
+        <w:rPr>
+          <w:i w:val="0"/>
+          <w:iCs w:val="0"/>
+          <w:highlight w:val="none"/>
+        </w:rPr>
+        <w:t xml:space="preserve">é navegador o navegadores se van a usar para la comprobaci</w:t>
+      </w:r>
+      <w:r>
+        <w:rPr>
+          <w:i w:val="0"/>
+          <w:iCs w:val="0"/>
+          <w:highlight w:val="none"/>
+        </w:rPr>
+        <w:t xml:space="preserve">ón y compatibilidad del c</w:t>
+      </w:r>
+      <w:r>
+        <w:rPr>
+          <w:i w:val="0"/>
+          <w:iCs w:val="0"/>
+          <w:highlight w:val="none"/>
+        </w:rPr>
+        <w:t xml:space="preserve">ódigo.</w:t>
+      </w:r>
+      <w:r>
+        <w:rPr>
+          <w:i w:val="0"/>
+          <w:iCs w:val="0"/>
+          <w:highlight w:val="none"/>
+        </w:rPr>
+      </w:r>
+    </w:p>
+    <w:p>
+      <w:pPr>
+        <w:pBdr/>
+        <w:spacing/>
+        <w:ind/>
+        <w:jc w:val="both"/>
+        <w:rPr>
+          <w:bCs w:val="0"/>
+          <w:i w:val="0"/>
+          <w:highlight w:val="none"/>
+        </w:rPr>
+      </w:pPr>
+      <w:r>
+        <w:rPr>
+          <w:i w:val="0"/>
+          <w:iCs w:val="0"/>
+          <w:highlight w:val="none"/>
+        </w:rPr>
+        <w:t xml:space="preserve">El editor de texto depende de ti pero no se recomienda editores del estilo WYSIWYG (Whay You See is Whay You Get).</w:t>
+      </w:r>
+      <w:r>
+        <w:rPr>
+          <w:i w:val="0"/>
+          <w:iCs w:val="0"/>
+          <w:highlight w:val="none"/>
+        </w:rPr>
+      </w:r>
+    </w:p>
+    <w:p>
+      <w:pPr>
+        <w:pBdr/>
+        <w:spacing/>
+        <w:ind/>
+        <w:jc w:val="both"/>
+        <w:rPr>
+          <w:bCs w:val="0"/>
+          <w:i w:val="0"/>
+          <w:highlight w:val="none"/>
+        </w:rPr>
+      </w:pPr>
+      <w:r>
+        <w:rPr>
+          <w:i w:val="0"/>
+          <w:iCs w:val="0"/>
+          <w:highlight w:val="none"/>
+        </w:rPr>
+        <w:t xml:space="preserve">Un factor importante al momento de elegir el editor es ver la facilidad con la que se pueden grabar los ficheros con extensi</w:t>
+      </w:r>
+      <w:r>
+        <w:rPr>
+          <w:i w:val="0"/>
+          <w:iCs w:val="0"/>
+          <w:highlight w:val="none"/>
+        </w:rPr>
+        <w:t xml:space="preserve">ón .html.</w:t>
+      </w:r>
+      <w:r>
+        <w:rPr>
+          <w:i w:val="0"/>
+          <w:iCs w:val="0"/>
+          <w:highlight w:val="none"/>
+        </w:rPr>
+      </w:r>
+    </w:p>
+    <w:p>
+      <w:pPr>
+        <w:pBdr/>
+        <w:spacing/>
+        <w:ind/>
+        <w:jc w:val="both"/>
+        <w:rPr>
+          <w:bCs w:val="0"/>
+          <w:i w:val="0"/>
+          <w:highlight w:val="none"/>
+        </w:rPr>
+      </w:pPr>
+      <w:r>
+        <w:rPr>
+          <w:i w:val="0"/>
+          <w:iCs w:val="0"/>
+          <w:highlight w:val="none"/>
+        </w:rPr>
+        <w:t xml:space="preserve">Caracter</w:t>
+      </w:r>
+      <w:r>
+        <w:rPr>
+          <w:i w:val="0"/>
+          <w:iCs w:val="0"/>
+          <w:highlight w:val="none"/>
+        </w:rPr>
+        <w:t xml:space="preserve">ísticas del editor muy favorables:</w:t>
+      </w:r>
+      <w:r>
+        <w:rPr>
+          <w:i w:val="0"/>
+          <w:iCs w:val="0"/>
+          <w:highlight w:val="none"/>
+        </w:rPr>
+      </w:r>
+    </w:p>
+    <w:p>
+      <w:pPr>
+        <w:pStyle w:val="856"/>
+        <w:numPr>
+          <w:ilvl w:val="0"/>
+          <w:numId w:val="15"/>
+        </w:numPr>
+        <w:pBdr/>
+        <w:spacing/>
+        <w:ind/>
+        <w:jc w:val="both"/>
+        <w:rPr>
+          <w:bCs w:val="0"/>
+          <w:i w:val="0"/>
+          <w:highlight w:val="none"/>
+        </w:rPr>
+      </w:pPr>
+      <w:r>
+        <w:rPr>
+          <w:i w:val="0"/>
+          <w:iCs w:val="0"/>
+          <w:highlight w:val="none"/>
+        </w:rPr>
+        <w:t xml:space="preserve">Sintaxis con codificaci</w:t>
+      </w:r>
+      <w:r>
+        <w:rPr>
+          <w:i w:val="0"/>
+          <w:iCs w:val="0"/>
+          <w:highlight w:val="none"/>
+        </w:rPr>
+        <w:t xml:space="preserve">ón de colores (resaltado de color) para los diferentes lenguajes.</w:t>
+      </w:r>
+      <w:r>
+        <w:rPr>
+          <w:i w:val="0"/>
+          <w:iCs w:val="0"/>
+          <w:highlight w:val="none"/>
+        </w:rPr>
+      </w:r>
+    </w:p>
+    <w:p>
+      <w:pPr>
+        <w:pStyle w:val="856"/>
+        <w:numPr>
+          <w:ilvl w:val="0"/>
+          <w:numId w:val="15"/>
+        </w:numPr>
+        <w:pBdr/>
+        <w:spacing/>
+        <w:ind/>
+        <w:jc w:val="both"/>
+        <w:rPr>
+          <w:bCs w:val="0"/>
+          <w:i w:val="0"/>
+          <w:highlight w:val="none"/>
+        </w:rPr>
+      </w:pPr>
+      <w:r>
+        <w:rPr>
+          <w:i w:val="0"/>
+          <w:iCs w:val="0"/>
+          <w:highlight w:val="none"/>
+        </w:rPr>
+        <w:t xml:space="preserve">Verificaci</w:t>
+      </w:r>
+      <w:r>
+        <w:rPr>
+          <w:i w:val="0"/>
+          <w:iCs w:val="0"/>
+          <w:highlight w:val="none"/>
+        </w:rPr>
+        <w:t xml:space="preserve">ón de sintaxis, que marque errores de c</w:t>
+      </w:r>
+      <w:r>
+        <w:rPr>
+          <w:i w:val="0"/>
+          <w:iCs w:val="0"/>
+          <w:highlight w:val="none"/>
+        </w:rPr>
+        <w:t xml:space="preserve">ódigo.</w:t>
+      </w:r>
+      <w:r>
+        <w:rPr>
+          <w:i w:val="0"/>
+          <w:iCs w:val="0"/>
+          <w:highlight w:val="none"/>
+        </w:rPr>
+      </w:r>
+      <w:r>
+        <w:rPr>
+          <w:i w:val="0"/>
+          <w:iCs w:val="0"/>
+          <w:highlight w:val="none"/>
+        </w:rPr>
+      </w:r>
+    </w:p>
+    <w:p>
+      <w:pPr>
+        <w:pStyle w:val="856"/>
+        <w:numPr>
+          <w:ilvl w:val="0"/>
+          <w:numId w:val="15"/>
+        </w:numPr>
+        <w:pBdr/>
+        <w:spacing/>
+        <w:ind/>
+        <w:jc w:val="both"/>
+        <w:rPr>
+          <w:bCs w:val="0"/>
+          <w:i w:val="0"/>
+          <w:highlight w:val="none"/>
+        </w:rPr>
+      </w:pPr>
+      <w:r>
+        <w:rPr>
+          <w:i w:val="0"/>
+          <w:iCs w:val="0"/>
+          <w:highlight w:val="none"/>
+        </w:rPr>
+        <w:t xml:space="preserve">Diferenciar los comentarios del resto de c</w:t>
+      </w:r>
+      <w:r>
+        <w:rPr>
+          <w:i w:val="0"/>
+          <w:iCs w:val="0"/>
+          <w:highlight w:val="none"/>
+        </w:rPr>
+        <w:t xml:space="preserve">ódigo.</w:t>
+      </w:r>
+      <w:r>
+        <w:rPr>
+          <w:i w:val="0"/>
+          <w:iCs w:val="0"/>
+          <w:highlight w:val="none"/>
+        </w:rPr>
+      </w:r>
+    </w:p>
+    <w:p>
+      <w:pPr>
+        <w:pStyle w:val="856"/>
+        <w:numPr>
+          <w:ilvl w:val="0"/>
+          <w:numId w:val="15"/>
+        </w:numPr>
+        <w:pBdr/>
+        <w:spacing/>
+        <w:ind/>
+        <w:jc w:val="both"/>
+        <w:rPr>
+          <w:bCs w:val="0"/>
+          <w:i w:val="0"/>
+          <w:highlight w:val="none"/>
+        </w:rPr>
+      </w:pPr>
+      <w:r>
+        <w:rPr>
+          <w:i w:val="0"/>
+          <w:iCs w:val="0"/>
+          <w:highlight w:val="none"/>
+        </w:rPr>
+        <w:t xml:space="preserve">Generar autom</w:t>
+      </w:r>
+      <w:r>
+        <w:rPr>
+          <w:i w:val="0"/>
+          <w:iCs w:val="0"/>
+          <w:highlight w:val="none"/>
+        </w:rPr>
+        <w:t xml:space="preserve">áticamente partes de c</w:t>
+      </w:r>
+      <w:r>
+        <w:rPr>
+          <w:i w:val="0"/>
+          <w:iCs w:val="0"/>
+          <w:highlight w:val="none"/>
+        </w:rPr>
+        <w:t xml:space="preserve">ódigo (snippets).</w:t>
+      </w:r>
+      <w:r>
+        <w:rPr>
+          <w:i w:val="0"/>
+          <w:iCs w:val="0"/>
+          <w:highlight w:val="none"/>
+        </w:rPr>
+      </w:r>
+      <w:r>
+        <w:rPr>
+          <w:i w:val="0"/>
+          <w:iCs w:val="0"/>
+          <w:highlight w:val="none"/>
+        </w:rPr>
+      </w:r>
+      <w:r>
+        <w:rPr>
+          <w:bCs w:val="0"/>
+          <w:i w:val="0"/>
+          <w:highlight w:val="none"/>
+        </w:rPr>
+      </w:r>
+    </w:p>
+    <w:p>
+      <w:pPr>
+        <w:pStyle w:val="856"/>
+        <w:numPr>
+          <w:ilvl w:val="0"/>
+          <w:numId w:val="15"/>
+        </w:numPr>
+        <w:pBdr/>
+        <w:spacing/>
+        <w:ind/>
+        <w:jc w:val="both"/>
+        <w:rPr>
+          <w:bCs w:val="0"/>
+          <w:i w:val="0"/>
+          <w:highlight w:val="none"/>
+        </w:rPr>
+      </w:pPr>
+      <w:r>
+        <w:rPr>
+          <w:i w:val="0"/>
+          <w:iCs w:val="0"/>
+          <w:highlight w:val="none"/>
+        </w:rPr>
+        <w:t xml:space="preserve">Extensible añadiendo nuevas funcionalidades.</w:t>
+      </w:r>
+      <w:r>
+        <w:rPr>
+          <w:i w:val="0"/>
+          <w:iCs w:val="0"/>
+          <w:highlight w:val="none"/>
+        </w:rPr>
+      </w:r>
+    </w:p>
+    <w:p>
+      <w:pPr>
+        <w:pStyle w:val="856"/>
+        <w:numPr>
+          <w:ilvl w:val="0"/>
+          <w:numId w:val="15"/>
+        </w:numPr>
+        <w:pBdr/>
+        <w:spacing/>
+        <w:ind/>
+        <w:jc w:val="both"/>
+        <w:rPr>
+          <w:bCs w:val="0"/>
+          <w:i w:val="0"/>
+          <w:highlight w:val="none"/>
+        </w:rPr>
+      </w:pPr>
+      <w:r>
+        <w:rPr>
+          <w:i w:val="0"/>
+          <w:iCs w:val="0"/>
+          <w:highlight w:val="none"/>
+        </w:rPr>
+        <w:t xml:space="preserve">Disponga de utilidades adicionales.</w:t>
+      </w:r>
+      <w:r>
+        <w:rPr>
+          <w:i w:val="0"/>
+          <w:iCs w:val="0"/>
+          <w:highlight w:val="none"/>
+        </w:rPr>
+      </w:r>
+    </w:p>
+    <w:p>
+      <w:pPr>
+        <w:pBdr/>
+        <w:spacing/>
+        <w:ind/>
+        <w:jc w:val="both"/>
+        <w:rPr>
+          <w:bCs w:val="0"/>
+          <w:i w:val="0"/>
+          <w:highlight w:val="none"/>
+        </w:rPr>
+      </w:pPr>
+      <w:r>
+        <w:rPr>
+          <w:i w:val="0"/>
+          <w:iCs w:val="0"/>
+          <w:highlight w:val="none"/>
+        </w:rPr>
+        <w:t xml:space="preserve">Editores gratuitos:</w:t>
+      </w:r>
+      <w:r>
+        <w:rPr>
+          <w:i w:val="0"/>
+          <w:iCs w:val="0"/>
+          <w:highlight w:val="none"/>
+        </w:rPr>
+      </w:r>
+    </w:p>
+    <w:p>
+      <w:pPr>
+        <w:pStyle w:val="856"/>
+        <w:numPr>
+          <w:ilvl w:val="0"/>
+          <w:numId w:val="16"/>
+        </w:numPr>
+        <w:pBdr/>
+        <w:spacing/>
+        <w:ind/>
+        <w:jc w:val="both"/>
+        <w:rPr>
+          <w:bCs w:val="0"/>
+          <w:i w:val="0"/>
+          <w:highlight w:val="none"/>
+        </w:rPr>
+      </w:pPr>
+      <w:r>
+        <w:rPr>
+          <w:i w:val="0"/>
+          <w:iCs w:val="0"/>
+          <w:highlight w:val="none"/>
+        </w:rPr>
+        <w:t xml:space="preserve">Atom</w:t>
+      </w:r>
+      <w:r>
+        <w:rPr>
+          <w:i w:val="0"/>
+          <w:iCs w:val="0"/>
+          <w:highlight w:val="none"/>
+        </w:rPr>
+      </w:r>
+    </w:p>
+    <w:p>
+      <w:pPr>
+        <w:pStyle w:val="856"/>
+        <w:numPr>
+          <w:ilvl w:val="0"/>
+          <w:numId w:val="16"/>
+        </w:numPr>
+        <w:pBdr/>
+        <w:spacing/>
+        <w:ind/>
+        <w:jc w:val="both"/>
+        <w:rPr>
+          <w:bCs w:val="0"/>
+          <w:i w:val="0"/>
+          <w:highlight w:val="none"/>
+        </w:rPr>
+      </w:pPr>
+      <w:r>
+        <w:rPr>
+          <w:i w:val="0"/>
+          <w:iCs w:val="0"/>
+          <w:highlight w:val="none"/>
+        </w:rPr>
+        <w:t xml:space="preserve">Brackets</w:t>
+      </w:r>
+      <w:r>
+        <w:rPr>
+          <w:i w:val="0"/>
+          <w:iCs w:val="0"/>
+          <w:highlight w:val="none"/>
+        </w:rPr>
+      </w:r>
+    </w:p>
+    <w:p>
+      <w:pPr>
+        <w:pStyle w:val="856"/>
+        <w:numPr>
+          <w:ilvl w:val="0"/>
+          <w:numId w:val="16"/>
+        </w:numPr>
+        <w:pBdr/>
+        <w:spacing/>
+        <w:ind/>
+        <w:jc w:val="both"/>
+        <w:rPr>
+          <w:bCs w:val="0"/>
+          <w:i w:val="0"/>
+          <w:highlight w:val="none"/>
+        </w:rPr>
+      </w:pPr>
+      <w:r>
+        <w:rPr>
+          <w:i w:val="0"/>
+          <w:iCs w:val="0"/>
+          <w:highlight w:val="none"/>
+        </w:rPr>
+        <w:t xml:space="preserve">Notepad++</w:t>
+      </w:r>
+      <w:r>
+        <w:rPr>
+          <w:i w:val="0"/>
+          <w:iCs w:val="0"/>
+          <w:highlight w:val="none"/>
+        </w:rPr>
+      </w:r>
+    </w:p>
+    <w:p>
+      <w:pPr>
+        <w:pStyle w:val="856"/>
+        <w:numPr>
+          <w:ilvl w:val="0"/>
+          <w:numId w:val="16"/>
+        </w:numPr>
+        <w:pBdr/>
+        <w:spacing/>
+        <w:ind/>
+        <w:jc w:val="both"/>
+        <w:rPr>
+          <w:bCs w:val="0"/>
+          <w:i w:val="0"/>
+          <w:highlight w:val="none"/>
+        </w:rPr>
+      </w:pPr>
+      <w:r>
+        <w:rPr>
+          <w:i w:val="0"/>
+          <w:iCs w:val="0"/>
+          <w:highlight w:val="none"/>
+        </w:rPr>
+        <w:t xml:space="preserve">Sublime text</w:t>
+      </w:r>
+      <w:r>
+        <w:rPr>
+          <w:i w:val="0"/>
+          <w:iCs w:val="0"/>
+          <w:highlight w:val="none"/>
+        </w:rPr>
+      </w:r>
+    </w:p>
+    <w:p>
+      <w:pPr>
+        <w:pBdr/>
+        <w:spacing/>
+        <w:ind/>
+        <w:jc w:val="both"/>
+        <w:rPr>
+          <w:bCs w:val="0"/>
+          <w:i w:val="0"/>
+          <w:highlight w:val="none"/>
+        </w:rPr>
+      </w:pPr>
+      <w:r>
+        <w:rPr>
+          <w:i w:val="0"/>
+          <w:iCs w:val="0"/>
+          <w:highlight w:val="none"/>
+        </w:rPr>
+        <w:t xml:space="preserve">Entorno desarrollo integrados:</w:t>
+      </w:r>
+      <w:r>
+        <w:rPr>
+          <w:i w:val="0"/>
+          <w:iCs w:val="0"/>
+          <w:highlight w:val="none"/>
+        </w:rPr>
+      </w:r>
+    </w:p>
+    <w:p>
+      <w:pPr>
+        <w:pStyle w:val="856"/>
+        <w:numPr>
+          <w:ilvl w:val="0"/>
+          <w:numId w:val="17"/>
+        </w:numPr>
+        <w:pBdr/>
+        <w:spacing/>
+        <w:ind/>
+        <w:jc w:val="both"/>
+        <w:rPr>
+          <w:bCs w:val="0"/>
+          <w:i w:val="0"/>
+          <w:highlight w:val="none"/>
+        </w:rPr>
+      </w:pPr>
+      <w:r>
+        <w:rPr>
+          <w:i w:val="0"/>
+          <w:iCs w:val="0"/>
+          <w:highlight w:val="none"/>
+        </w:rPr>
+        <w:t xml:space="preserve">Aptana studio</w:t>
+      </w:r>
+      <w:r>
+        <w:rPr>
+          <w:i w:val="0"/>
+          <w:iCs w:val="0"/>
+          <w:highlight w:val="none"/>
+        </w:rPr>
+      </w:r>
+    </w:p>
+    <w:p>
+      <w:pPr>
+        <w:pStyle w:val="856"/>
+        <w:numPr>
+          <w:ilvl w:val="0"/>
+          <w:numId w:val="17"/>
+        </w:numPr>
+        <w:pBdr/>
+        <w:spacing/>
+        <w:ind/>
+        <w:jc w:val="both"/>
+        <w:rPr>
+          <w:bCs w:val="0"/>
+          <w:i w:val="0"/>
+          <w:highlight w:val="none"/>
+        </w:rPr>
+      </w:pPr>
+      <w:r>
+        <w:rPr>
+          <w:i w:val="0"/>
+          <w:iCs w:val="0"/>
+          <w:highlight w:val="none"/>
+        </w:rPr>
+        <w:t xml:space="preserve">Eclipse</w:t>
+      </w:r>
+      <w:r>
+        <w:rPr>
+          <w:i w:val="0"/>
+          <w:iCs w:val="0"/>
+          <w:highlight w:val="none"/>
+        </w:rPr>
+      </w:r>
+    </w:p>
+    <w:p>
+      <w:pPr>
+        <w:pStyle w:val="856"/>
+        <w:numPr>
+          <w:ilvl w:val="0"/>
+          <w:numId w:val="17"/>
+        </w:numPr>
+        <w:pBdr/>
+        <w:spacing/>
+        <w:ind/>
+        <w:jc w:val="both"/>
+        <w:rPr>
+          <w:bCs w:val="0"/>
+          <w:i w:val="0"/>
+          <w:highlight w:val="none"/>
+        </w:rPr>
+      </w:pPr>
+      <w:r>
+        <w:rPr>
+          <w:i w:val="0"/>
+          <w:iCs w:val="0"/>
+          <w:highlight w:val="none"/>
+        </w:rPr>
+        <w:t xml:space="preserve">Netbeans</w:t>
+      </w:r>
+      <w:r>
+        <w:rPr>
+          <w:i w:val="0"/>
+          <w:iCs w:val="0"/>
+          <w:highlight w:val="none"/>
+        </w:rPr>
+      </w:r>
+    </w:p>
+    <w:p>
+      <w:pPr>
+        <w:pStyle w:val="856"/>
+        <w:numPr>
+          <w:ilvl w:val="0"/>
+          <w:numId w:val="17"/>
+        </w:numPr>
+        <w:pBdr/>
+        <w:spacing/>
+        <w:ind/>
+        <w:jc w:val="both"/>
+        <w:rPr>
+          <w:bCs w:val="0"/>
+          <w:i w:val="0"/>
+          <w:highlight w:val="none"/>
+        </w:rPr>
+      </w:pPr>
+      <w:r>
+        <w:rPr>
+          <w:i w:val="0"/>
+          <w:iCs w:val="0"/>
+          <w:highlight w:val="none"/>
+        </w:rPr>
+        <w:t xml:space="preserve">Visual studio code</w:t>
+      </w:r>
+      <w:r>
+        <w:rPr>
+          <w:i w:val="0"/>
+          <w:iCs w:val="0"/>
+          <w:highlight w:val="none"/>
+        </w:rPr>
+      </w:r>
+    </w:p>
+    <w:p>
+      <w:pPr>
+        <w:pBdr/>
+        <w:spacing/>
+        <w:ind/>
+        <w:jc w:val="both"/>
+        <w:rPr>
+          <w:bCs w:val="0"/>
+          <w:i w:val="0"/>
+          <w:highlight w:val="none"/>
+        </w:rPr>
+      </w:pPr>
+      <w:r>
+        <w:rPr>
+          <w:i w:val="0"/>
+          <w:iCs w:val="0"/>
+          <w:highlight w:val="none"/>
+        </w:rPr>
+        <w:t xml:space="preserve">Otro componente obligatorio es el navegador web y no es necesario tener conexi</w:t>
+      </w:r>
+      <w:r>
+        <w:rPr>
+          <w:i w:val="0"/>
+          <w:iCs w:val="0"/>
+          <w:highlight w:val="none"/>
+        </w:rPr>
+        <w:t xml:space="preserve">ón a Internet. Tipos de navegares:</w:t>
+      </w:r>
+      <w:r>
+        <w:rPr>
+          <w:i w:val="0"/>
+          <w:iCs w:val="0"/>
+          <w:highlight w:val="none"/>
+        </w:rPr>
+      </w:r>
+    </w:p>
+    <w:p>
+      <w:pPr>
+        <w:pStyle w:val="856"/>
+        <w:numPr>
+          <w:ilvl w:val="0"/>
+          <w:numId w:val="18"/>
+        </w:numPr>
+        <w:pBdr/>
+        <w:spacing/>
+        <w:ind/>
+        <w:jc w:val="both"/>
+        <w:rPr>
+          <w:bCs w:val="0"/>
+          <w:i w:val="0"/>
+          <w:highlight w:val="none"/>
+        </w:rPr>
+      </w:pPr>
+      <w:r>
+        <w:rPr>
+          <w:i w:val="0"/>
+          <w:iCs w:val="0"/>
+          <w:highlight w:val="none"/>
+        </w:rPr>
+        <w:t xml:space="preserve">Chromiun </w:t>
+      </w:r>
+      <w:r>
+        <w:rPr>
+          <w:i w:val="0"/>
+          <w:iCs w:val="0"/>
+          <w:highlight w:val="none"/>
+        </w:rPr>
+      </w:r>
+    </w:p>
+    <w:p>
+      <w:pPr>
+        <w:pStyle w:val="856"/>
+        <w:numPr>
+          <w:ilvl w:val="0"/>
+          <w:numId w:val="18"/>
+        </w:numPr>
+        <w:pBdr/>
+        <w:spacing/>
+        <w:ind/>
+        <w:jc w:val="both"/>
+        <w:rPr>
+          <w:bCs w:val="0"/>
+          <w:i w:val="0"/>
+          <w:highlight w:val="none"/>
+        </w:rPr>
+      </w:pPr>
+      <w:r>
+        <w:rPr>
+          <w:i w:val="0"/>
+          <w:iCs w:val="0"/>
+          <w:highlight w:val="none"/>
+        </w:rPr>
+        <w:t xml:space="preserve">Chrome</w:t>
+      </w:r>
+      <w:r>
+        <w:rPr>
+          <w:i w:val="0"/>
+          <w:iCs w:val="0"/>
+          <w:highlight w:val="none"/>
+        </w:rPr>
+      </w:r>
+    </w:p>
+    <w:p>
+      <w:pPr>
+        <w:pStyle w:val="856"/>
+        <w:numPr>
+          <w:ilvl w:val="0"/>
+          <w:numId w:val="18"/>
+        </w:numPr>
+        <w:pBdr/>
+        <w:spacing/>
+        <w:ind/>
+        <w:jc w:val="both"/>
+        <w:rPr>
+          <w:bCs w:val="0"/>
+          <w:i w:val="0"/>
+          <w:highlight w:val="none"/>
+        </w:rPr>
+      </w:pPr>
+      <w:r>
+        <w:rPr>
+          <w:i w:val="0"/>
+          <w:iCs w:val="0"/>
+          <w:highlight w:val="none"/>
+        </w:rPr>
+        <w:t xml:space="preserve">Konqueror</w:t>
+      </w:r>
+      <w:r>
+        <w:rPr>
+          <w:i w:val="0"/>
+          <w:iCs w:val="0"/>
+          <w:highlight w:val="none"/>
+        </w:rPr>
+      </w:r>
+    </w:p>
+    <w:p>
+      <w:pPr>
+        <w:pStyle w:val="856"/>
+        <w:numPr>
+          <w:ilvl w:val="0"/>
+          <w:numId w:val="18"/>
+        </w:numPr>
+        <w:pBdr/>
+        <w:spacing/>
+        <w:ind/>
+        <w:jc w:val="both"/>
+        <w:rPr>
+          <w:bCs w:val="0"/>
+          <w:i w:val="0"/>
+          <w:highlight w:val="none"/>
+        </w:rPr>
+      </w:pPr>
+      <w:r>
+        <w:rPr>
+          <w:i w:val="0"/>
+          <w:iCs w:val="0"/>
+          <w:highlight w:val="none"/>
+        </w:rPr>
+        <w:t xml:space="preserve">M Internet Explorer</w:t>
+      </w:r>
+      <w:r>
+        <w:rPr>
+          <w:i w:val="0"/>
+          <w:iCs w:val="0"/>
+          <w:highlight w:val="none"/>
+        </w:rPr>
+      </w:r>
+    </w:p>
+    <w:p>
+      <w:pPr>
+        <w:pStyle w:val="856"/>
+        <w:numPr>
+          <w:ilvl w:val="0"/>
+          <w:numId w:val="18"/>
+        </w:numPr>
+        <w:pBdr/>
+        <w:spacing/>
+        <w:ind/>
+        <w:jc w:val="both"/>
+        <w:rPr>
+          <w:bCs w:val="0"/>
+          <w:i w:val="0"/>
+          <w:highlight w:val="none"/>
+        </w:rPr>
+      </w:pPr>
+      <w:r>
+        <w:rPr>
+          <w:i w:val="0"/>
+          <w:iCs w:val="0"/>
+          <w:highlight w:val="none"/>
+        </w:rPr>
+        <w:t xml:space="preserve">Mozilla Firefox</w:t>
+      </w:r>
+      <w:r>
+        <w:rPr>
+          <w:i w:val="0"/>
+          <w:iCs w:val="0"/>
+          <w:highlight w:val="none"/>
+        </w:rPr>
+      </w:r>
+    </w:p>
+    <w:p>
+      <w:pPr>
+        <w:pStyle w:val="856"/>
+        <w:numPr>
+          <w:ilvl w:val="0"/>
+          <w:numId w:val="18"/>
+        </w:numPr>
+        <w:pBdr/>
+        <w:spacing/>
+        <w:ind/>
+        <w:jc w:val="both"/>
+        <w:rPr>
+          <w:bCs w:val="0"/>
+          <w:i w:val="0"/>
+          <w:highlight w:val="none"/>
+        </w:rPr>
+      </w:pPr>
+      <w:r>
+        <w:rPr>
+          <w:i w:val="0"/>
+          <w:iCs w:val="0"/>
+          <w:highlight w:val="none"/>
+        </w:rPr>
+        <w:t xml:space="preserve">Opera</w:t>
+      </w:r>
+      <w:r>
+        <w:rPr>
+          <w:i w:val="0"/>
+          <w:iCs w:val="0"/>
+          <w:highlight w:val="none"/>
+        </w:rPr>
+      </w:r>
+    </w:p>
+    <w:p>
+      <w:pPr>
+        <w:pStyle w:val="856"/>
+        <w:numPr>
+          <w:ilvl w:val="0"/>
+          <w:numId w:val="18"/>
+        </w:numPr>
+        <w:pBdr/>
+        <w:spacing/>
+        <w:ind/>
+        <w:jc w:val="both"/>
+        <w:rPr>
+          <w:bCs w:val="0"/>
+          <w:i w:val="0"/>
+          <w:highlight w:val="none"/>
+        </w:rPr>
+      </w:pPr>
+      <w:r>
+        <w:rPr>
+          <w:i w:val="0"/>
+          <w:iCs w:val="0"/>
+          <w:highlight w:val="none"/>
+        </w:rPr>
+        <w:t xml:space="preserve">Safari</w:t>
+      </w:r>
+      <w:r>
+        <w:rPr>
+          <w:i w:val="0"/>
+          <w:iCs w:val="0"/>
+          <w:highlight w:val="none"/>
+        </w:rPr>
+      </w:r>
+    </w:p>
+    <w:p>
+      <w:pPr>
+        <w:pBdr/>
+        <w:spacing/>
+        <w:ind/>
+        <w:jc w:val="both"/>
+        <w:rPr>
+          <w:bCs w:val="0"/>
+          <w:i w:val="0"/>
+          <w:highlight w:val="none"/>
+        </w:rPr>
+      </w:pPr>
+      <w:r>
+        <w:rPr>
+          <w:i w:val="0"/>
+          <w:iCs w:val="0"/>
+          <w:highlight w:val="none"/>
+        </w:rPr>
+        <w:t xml:space="preserve">Se recomienda tener 2 o 3 tipos de navegadores diferentes, para comprobar la compatibilidad y el c</w:t>
+      </w:r>
+      <w:r>
+        <w:rPr>
+          <w:i w:val="0"/>
+          <w:iCs w:val="0"/>
+          <w:highlight w:val="none"/>
+        </w:rPr>
+        <w:t xml:space="preserve">ódigo JS.</w:t>
+      </w:r>
+      <w:r>
+        <w:rPr>
+          <w:i w:val="0"/>
+          <w:iCs w:val="0"/>
+          <w:highlight w:val="none"/>
+        </w:rPr>
+      </w:r>
+    </w:p>
+    <w:p>
+      <w:pPr>
+        <w:pBdr/>
+        <w:spacing/>
+        <w:ind/>
+        <w:jc w:val="both"/>
+        <w:rPr>
+          <w:bCs w:val="0"/>
+          <w:i w:val="0"/>
+          <w:highlight w:val="none"/>
+        </w:rPr>
+      </w:pPr>
+      <w:r>
+        <w:rPr>
+          <w:i w:val="0"/>
+          <w:iCs w:val="0"/>
+          <w:highlight w:val="none"/>
+        </w:rPr>
+        <w:t xml:space="preserve">Entorno de trabajo, se necesita el poder ejecutar tu editor web de forma simult</w:t>
+      </w:r>
+      <w:r>
+        <w:rPr>
+          <w:i w:val="0"/>
+          <w:iCs w:val="0"/>
+          <w:highlight w:val="none"/>
+        </w:rPr>
+        <w:t xml:space="preserve">ánea con el navegador ya que el flujo t</w:t>
+      </w:r>
+      <w:r>
+        <w:rPr>
+          <w:i w:val="0"/>
+          <w:iCs w:val="0"/>
+          <w:highlight w:val="none"/>
+        </w:rPr>
+        <w:t xml:space="preserve">ípico de trabajo sera</w:t>
+      </w:r>
+      <w:r>
+        <w:rPr>
+          <w:i w:val="0"/>
+          <w:iCs w:val="0"/>
+          <w:highlight w:val="none"/>
+        </w:rPr>
+        <w:t xml:space="preserve">:</w:t>
+      </w:r>
+      <w:r>
+        <w:rPr>
+          <w:i w:val="0"/>
+          <w:iCs w:val="0"/>
+          <w:highlight w:val="none"/>
+        </w:rPr>
+      </w:r>
+    </w:p>
+    <w:p>
+      <w:pPr>
+        <w:pStyle w:val="856"/>
+        <w:numPr>
+          <w:ilvl w:val="0"/>
+          <w:numId w:val="19"/>
+        </w:numPr>
+        <w:pBdr/>
+        <w:spacing/>
+        <w:ind/>
+        <w:jc w:val="both"/>
+        <w:rPr>
+          <w:bCs w:val="0"/>
+          <w:i w:val="0"/>
+          <w:highlight w:val="none"/>
+        </w:rPr>
+      </w:pPr>
+      <w:r>
+        <w:rPr>
+          <w:i w:val="0"/>
+          <w:iCs w:val="0"/>
+          <w:highlight w:val="none"/>
+        </w:rPr>
+      </w:r>
+      <w:r>
+        <w:rPr>
+          <w:i w:val="0"/>
+          <w:iCs w:val="0"/>
+          <w:highlight w:val="none"/>
+        </w:rPr>
+      </w:r>
+    </w:p>
+    <w:p>
+      <w:pPr>
+        <w:pBdr/>
+        <w:spacing/>
+        <w:ind/>
+        <w:jc w:val="both"/>
+        <w:rPr>
+          <w:bCs w:val="0"/>
+          <w:i w:val="0"/>
+          <w:highlight w:val="none"/>
+        </w:rPr>
+      </w:pPr>
+      <w:r>
+        <w:rPr>
+          <w:i w:val="0"/>
+          <w:iCs w:val="0"/>
+          <w:highlight w:val="none"/>
+        </w:rPr>
+      </w:r>
+      <w:r>
+        <w:rPr>
+          <w:i w:val="0"/>
+          <w:iCs w:val="0"/>
+          <w:highlight w:val="none"/>
+        </w:rPr>
+      </w:r>
+    </w:p>
+    <w:p>
+      <w:pPr>
+        <w:pBdr/>
+        <w:spacing/>
+        <w:ind/>
+        <w:jc w:val="both"/>
+        <w:rPr>
+          <w:bCs w:val="0"/>
+          <w:i w:val="0"/>
+          <w:highlight w:val="none"/>
+        </w:rPr>
+      </w:pPr>
+      <w:r>
+        <w:rPr>
+          <w:i w:val="0"/>
+          <w:iCs w:val="0"/>
+          <w:highlight w:val="none"/>
+        </w:rPr>
+      </w:r>
+      <w:r>
+        <w:rPr>
+          <w:i w:val="0"/>
+          <w:iCs w:val="0"/>
+          <w:highlight w:val="none"/>
+        </w:rPr>
+      </w:r>
+    </w:p>
     <w:sectPr>
       <w:footnotePr/>
       <w:endnotePr/>
@@ -4653,6 +6398,882 @@
     </w:lvl>
   </w:abstractNum>
   <w:abstractNum w:abstractNumId="12">
+    <w:lvl w:ilvl="0">
+      <w:isLgl w:val="false"/>
+      <w:lvlJc w:val="left"/>
+      <w:lvlText w:val="–"/>
+      <w:numFmt w:val="bullet"/>
+      <w:pPr>
+        <w:pBdr/>
+        <w:spacing/>
+        <w:ind w:hanging="360" w:left="709"/>
+      </w:pPr>
+      <w:rPr>
+        <w:rFonts w:hint="default" w:ascii="Arial" w:hAnsi="Arial" w:eastAsia="Arial" w:cs="Arial"/>
+      </w:rPr>
+      <w:start w:val="1"/>
+      <w:suff w:val="space"/>
+    </w:lvl>
+    <w:lvl w:ilvl="1">
+      <w:isLgl w:val="false"/>
+      <w:lvlJc w:val="left"/>
+      <w:lvlText w:val="o"/>
+      <w:numFmt w:val="bullet"/>
+      <w:pPr>
+        <w:pBdr/>
+        <w:spacing/>
+        <w:ind w:hanging="360" w:left="1429"/>
+      </w:pPr>
+      <w:rPr>
+        <w:rFonts w:hint="default" w:ascii="Courier New" w:hAnsi="Courier New" w:eastAsia="Courier New" w:cs="Courier New"/>
+      </w:rPr>
+      <w:start w:val="1"/>
+      <w:suff w:val="space"/>
+    </w:lvl>
+    <w:lvl w:ilvl="2">
+      <w:isLgl w:val="false"/>
+      <w:lvlJc w:val="left"/>
+      <w:lvlText w:val="§"/>
+      <w:numFmt w:val="bullet"/>
+      <w:pPr>
+        <w:pBdr/>
+        <w:spacing/>
+        <w:ind w:hanging="360" w:left="2149"/>
+      </w:pPr>
+      <w:rPr>
+        <w:rFonts w:hint="default" w:ascii="Wingdings" w:hAnsi="Wingdings" w:eastAsia="Wingdings" w:cs="Wingdings"/>
+      </w:rPr>
+      <w:start w:val="1"/>
+      <w:suff w:val="space"/>
+    </w:lvl>
+    <w:lvl w:ilvl="3">
+      <w:isLgl w:val="false"/>
+      <w:lvlJc w:val="left"/>
+      <w:lvlText w:val="·"/>
+      <w:numFmt w:val="bullet"/>
+      <w:pPr>
+        <w:pBdr/>
+        <w:spacing/>
+        <w:ind w:hanging="360" w:left="2869"/>
+      </w:pPr>
+      <w:rPr>
+        <w:rFonts w:hint="default" w:ascii="Symbol" w:hAnsi="Symbol" w:eastAsia="Symbol" w:cs="Symbol"/>
+      </w:rPr>
+      <w:start w:val="1"/>
+      <w:suff w:val="space"/>
+    </w:lvl>
+    <w:lvl w:ilvl="4">
+      <w:isLgl w:val="false"/>
+      <w:lvlJc w:val="left"/>
+      <w:lvlText w:val="o"/>
+      <w:numFmt w:val="bullet"/>
+      <w:pPr>
+        <w:pBdr/>
+        <w:spacing/>
+        <w:ind w:hanging="360" w:left="3589"/>
+      </w:pPr>
+      <w:rPr>
+        <w:rFonts w:hint="default" w:ascii="Courier New" w:hAnsi="Courier New" w:eastAsia="Courier New" w:cs="Courier New"/>
+      </w:rPr>
+      <w:start w:val="1"/>
+      <w:suff w:val="space"/>
+    </w:lvl>
+    <w:lvl w:ilvl="5">
+      <w:isLgl w:val="false"/>
+      <w:lvlJc w:val="left"/>
+      <w:lvlText w:val="§"/>
+      <w:numFmt w:val="bullet"/>
+      <w:pPr>
+        <w:pBdr/>
+        <w:spacing/>
+        <w:ind w:hanging="360" w:left="4309"/>
+      </w:pPr>
+      <w:rPr>
+        <w:rFonts w:hint="default" w:ascii="Wingdings" w:hAnsi="Wingdings" w:eastAsia="Wingdings" w:cs="Wingdings"/>
+      </w:rPr>
+      <w:start w:val="1"/>
+      <w:suff w:val="space"/>
+    </w:lvl>
+    <w:lvl w:ilvl="6">
+      <w:isLgl w:val="false"/>
+      <w:lvlJc w:val="left"/>
+      <w:lvlText w:val="·"/>
+      <w:numFmt w:val="bullet"/>
+      <w:pPr>
+        <w:pBdr/>
+        <w:spacing/>
+        <w:ind w:hanging="360" w:left="5029"/>
+      </w:pPr>
+      <w:rPr>
+        <w:rFonts w:hint="default" w:ascii="Symbol" w:hAnsi="Symbol" w:eastAsia="Symbol" w:cs="Symbol"/>
+      </w:rPr>
+      <w:start w:val="1"/>
+      <w:suff w:val="space"/>
+    </w:lvl>
+    <w:lvl w:ilvl="7">
+      <w:isLgl w:val="false"/>
+      <w:lvlJc w:val="left"/>
+      <w:lvlText w:val="o"/>
+      <w:numFmt w:val="bullet"/>
+      <w:pPr>
+        <w:pBdr/>
+        <w:spacing/>
+        <w:ind w:hanging="360" w:left="5749"/>
+      </w:pPr>
+      <w:rPr>
+        <w:rFonts w:hint="default" w:ascii="Courier New" w:hAnsi="Courier New" w:eastAsia="Courier New" w:cs="Courier New"/>
+      </w:rPr>
+      <w:start w:val="1"/>
+      <w:suff w:val="space"/>
+    </w:lvl>
+    <w:lvl w:ilvl="8">
+      <w:isLgl w:val="false"/>
+      <w:lvlJc w:val="left"/>
+      <w:lvlText w:val="§"/>
+      <w:numFmt w:val="bullet"/>
+      <w:pPr>
+        <w:pBdr/>
+        <w:spacing/>
+        <w:ind w:hanging="360" w:left="6469"/>
+      </w:pPr>
+      <w:rPr>
+        <w:rFonts w:hint="default" w:ascii="Wingdings" w:hAnsi="Wingdings" w:eastAsia="Wingdings" w:cs="Wingdings"/>
+      </w:rPr>
+      <w:start w:val="1"/>
+      <w:suff w:val="space"/>
+    </w:lvl>
+  </w:abstractNum>
+  <w:abstractNum w:abstractNumId="13">
+    <w:lvl w:ilvl="0">
+      <w:isLgl w:val="false"/>
+      <w:lvlJc w:val="left"/>
+      <w:lvlText w:val="–"/>
+      <w:numFmt w:val="bullet"/>
+      <w:pPr>
+        <w:pBdr/>
+        <w:spacing/>
+        <w:ind w:hanging="360" w:left="709"/>
+      </w:pPr>
+      <w:rPr>
+        <w:rFonts w:hint="default" w:ascii="Arial" w:hAnsi="Arial" w:eastAsia="Arial" w:cs="Arial"/>
+      </w:rPr>
+      <w:start w:val="1"/>
+      <w:suff w:val="space"/>
+    </w:lvl>
+    <w:lvl w:ilvl="1">
+      <w:isLgl w:val="false"/>
+      <w:lvlJc w:val="left"/>
+      <w:lvlText w:val="o"/>
+      <w:numFmt w:val="bullet"/>
+      <w:pPr>
+        <w:pBdr/>
+        <w:spacing/>
+        <w:ind w:hanging="360" w:left="1429"/>
+      </w:pPr>
+      <w:rPr>
+        <w:rFonts w:hint="default" w:ascii="Courier New" w:hAnsi="Courier New" w:eastAsia="Courier New" w:cs="Courier New"/>
+      </w:rPr>
+      <w:start w:val="1"/>
+      <w:suff w:val="space"/>
+    </w:lvl>
+    <w:lvl w:ilvl="2">
+      <w:isLgl w:val="false"/>
+      <w:lvlJc w:val="left"/>
+      <w:lvlText w:val="§"/>
+      <w:numFmt w:val="bullet"/>
+      <w:pPr>
+        <w:pBdr/>
+        <w:spacing/>
+        <w:ind w:hanging="360" w:left="2149"/>
+      </w:pPr>
+      <w:rPr>
+        <w:rFonts w:hint="default" w:ascii="Wingdings" w:hAnsi="Wingdings" w:eastAsia="Wingdings" w:cs="Wingdings"/>
+      </w:rPr>
+      <w:start w:val="1"/>
+      <w:suff w:val="space"/>
+    </w:lvl>
+    <w:lvl w:ilvl="3">
+      <w:isLgl w:val="false"/>
+      <w:lvlJc w:val="left"/>
+      <w:lvlText w:val="·"/>
+      <w:numFmt w:val="bullet"/>
+      <w:pPr>
+        <w:pBdr/>
+        <w:spacing/>
+        <w:ind w:hanging="360" w:left="2869"/>
+      </w:pPr>
+      <w:rPr>
+        <w:rFonts w:hint="default" w:ascii="Symbol" w:hAnsi="Symbol" w:eastAsia="Symbol" w:cs="Symbol"/>
+      </w:rPr>
+      <w:start w:val="1"/>
+      <w:suff w:val="space"/>
+    </w:lvl>
+    <w:lvl w:ilvl="4">
+      <w:isLgl w:val="false"/>
+      <w:lvlJc w:val="left"/>
+      <w:lvlText w:val="o"/>
+      <w:numFmt w:val="bullet"/>
+      <w:pPr>
+        <w:pBdr/>
+        <w:spacing/>
+        <w:ind w:hanging="360" w:left="3589"/>
+      </w:pPr>
+      <w:rPr>
+        <w:rFonts w:hint="default" w:ascii="Courier New" w:hAnsi="Courier New" w:eastAsia="Courier New" w:cs="Courier New"/>
+      </w:rPr>
+      <w:start w:val="1"/>
+      <w:suff w:val="space"/>
+    </w:lvl>
+    <w:lvl w:ilvl="5">
+      <w:isLgl w:val="false"/>
+      <w:lvlJc w:val="left"/>
+      <w:lvlText w:val="§"/>
+      <w:numFmt w:val="bullet"/>
+      <w:pPr>
+        <w:pBdr/>
+        <w:spacing/>
+        <w:ind w:hanging="360" w:left="4309"/>
+      </w:pPr>
+      <w:rPr>
+        <w:rFonts w:hint="default" w:ascii="Wingdings" w:hAnsi="Wingdings" w:eastAsia="Wingdings" w:cs="Wingdings"/>
+      </w:rPr>
+      <w:start w:val="1"/>
+      <w:suff w:val="space"/>
+    </w:lvl>
+    <w:lvl w:ilvl="6">
+      <w:isLgl w:val="false"/>
+      <w:lvlJc w:val="left"/>
+      <w:lvlText w:val="·"/>
+      <w:numFmt w:val="bullet"/>
+      <w:pPr>
+        <w:pBdr/>
+        <w:spacing/>
+        <w:ind w:hanging="360" w:left="5029"/>
+      </w:pPr>
+      <w:rPr>
+        <w:rFonts w:hint="default" w:ascii="Symbol" w:hAnsi="Symbol" w:eastAsia="Symbol" w:cs="Symbol"/>
+      </w:rPr>
+      <w:start w:val="1"/>
+      <w:suff w:val="space"/>
+    </w:lvl>
+    <w:lvl w:ilvl="7">
+      <w:isLgl w:val="false"/>
+      <w:lvlJc w:val="left"/>
+      <w:lvlText w:val="o"/>
+      <w:numFmt w:val="bullet"/>
+      <w:pPr>
+        <w:pBdr/>
+        <w:spacing/>
+        <w:ind w:hanging="360" w:left="5749"/>
+      </w:pPr>
+      <w:rPr>
+        <w:rFonts w:hint="default" w:ascii="Courier New" w:hAnsi="Courier New" w:eastAsia="Courier New" w:cs="Courier New"/>
+      </w:rPr>
+      <w:start w:val="1"/>
+      <w:suff w:val="space"/>
+    </w:lvl>
+    <w:lvl w:ilvl="8">
+      <w:isLgl w:val="false"/>
+      <w:lvlJc w:val="left"/>
+      <w:lvlText w:val="§"/>
+      <w:numFmt w:val="bullet"/>
+      <w:pPr>
+        <w:pBdr/>
+        <w:spacing/>
+        <w:ind w:hanging="360" w:left="6469"/>
+      </w:pPr>
+      <w:rPr>
+        <w:rFonts w:hint="default" w:ascii="Wingdings" w:hAnsi="Wingdings" w:eastAsia="Wingdings" w:cs="Wingdings"/>
+      </w:rPr>
+      <w:start w:val="1"/>
+      <w:suff w:val="space"/>
+    </w:lvl>
+  </w:abstractNum>
+  <w:abstractNum w:abstractNumId="14">
+    <w:lvl w:ilvl="0">
+      <w:isLgl w:val="false"/>
+      <w:lvlJc w:val="left"/>
+      <w:lvlText w:val="–"/>
+      <w:numFmt w:val="bullet"/>
+      <w:pPr>
+        <w:pBdr/>
+        <w:spacing/>
+        <w:ind w:hanging="360" w:left="709"/>
+      </w:pPr>
+      <w:rPr>
+        <w:rFonts w:hint="default" w:ascii="Arial" w:hAnsi="Arial" w:eastAsia="Arial" w:cs="Arial"/>
+      </w:rPr>
+      <w:start w:val="1"/>
+      <w:suff w:val="space"/>
+    </w:lvl>
+    <w:lvl w:ilvl="1">
+      <w:isLgl w:val="false"/>
+      <w:lvlJc w:val="left"/>
+      <w:lvlText w:val="o"/>
+      <w:numFmt w:val="bullet"/>
+      <w:pPr>
+        <w:pBdr/>
+        <w:spacing/>
+        <w:ind w:hanging="360" w:left="1429"/>
+      </w:pPr>
+      <w:rPr>
+        <w:rFonts w:hint="default" w:ascii="Courier New" w:hAnsi="Courier New" w:eastAsia="Courier New" w:cs="Courier New"/>
+      </w:rPr>
+      <w:start w:val="1"/>
+      <w:suff w:val="space"/>
+    </w:lvl>
+    <w:lvl w:ilvl="2">
+      <w:isLgl w:val="false"/>
+      <w:lvlJc w:val="left"/>
+      <w:lvlText w:val="§"/>
+      <w:numFmt w:val="bullet"/>
+      <w:pPr>
+        <w:pBdr/>
+        <w:spacing/>
+        <w:ind w:hanging="360" w:left="2149"/>
+      </w:pPr>
+      <w:rPr>
+        <w:rFonts w:hint="default" w:ascii="Wingdings" w:hAnsi="Wingdings" w:eastAsia="Wingdings" w:cs="Wingdings"/>
+      </w:rPr>
+      <w:start w:val="1"/>
+      <w:suff w:val="space"/>
+    </w:lvl>
+    <w:lvl w:ilvl="3">
+      <w:isLgl w:val="false"/>
+      <w:lvlJc w:val="left"/>
+      <w:lvlText w:val="·"/>
+      <w:numFmt w:val="bullet"/>
+      <w:pPr>
+        <w:pBdr/>
+        <w:spacing/>
+        <w:ind w:hanging="360" w:left="2869"/>
+      </w:pPr>
+      <w:rPr>
+        <w:rFonts w:hint="default" w:ascii="Symbol" w:hAnsi="Symbol" w:eastAsia="Symbol" w:cs="Symbol"/>
+      </w:rPr>
+      <w:start w:val="1"/>
+      <w:suff w:val="space"/>
+    </w:lvl>
+    <w:lvl w:ilvl="4">
+      <w:isLgl w:val="false"/>
+      <w:lvlJc w:val="left"/>
+      <w:lvlText w:val="o"/>
+      <w:numFmt w:val="bullet"/>
+      <w:pPr>
+        <w:pBdr/>
+        <w:spacing/>
+        <w:ind w:hanging="360" w:left="3589"/>
+      </w:pPr>
+      <w:rPr>
+        <w:rFonts w:hint="default" w:ascii="Courier New" w:hAnsi="Courier New" w:eastAsia="Courier New" w:cs="Courier New"/>
+      </w:rPr>
+      <w:start w:val="1"/>
+      <w:suff w:val="space"/>
+    </w:lvl>
+    <w:lvl w:ilvl="5">
+      <w:isLgl w:val="false"/>
+      <w:lvlJc w:val="left"/>
+      <w:lvlText w:val="§"/>
+      <w:numFmt w:val="bullet"/>
+      <w:pPr>
+        <w:pBdr/>
+        <w:spacing/>
+        <w:ind w:hanging="360" w:left="4309"/>
+      </w:pPr>
+      <w:rPr>
+        <w:rFonts w:hint="default" w:ascii="Wingdings" w:hAnsi="Wingdings" w:eastAsia="Wingdings" w:cs="Wingdings"/>
+      </w:rPr>
+      <w:start w:val="1"/>
+      <w:suff w:val="space"/>
+    </w:lvl>
+    <w:lvl w:ilvl="6">
+      <w:isLgl w:val="false"/>
+      <w:lvlJc w:val="left"/>
+      <w:lvlText w:val="·"/>
+      <w:numFmt w:val="bullet"/>
+      <w:pPr>
+        <w:pBdr/>
+        <w:spacing/>
+        <w:ind w:hanging="360" w:left="5029"/>
+      </w:pPr>
+      <w:rPr>
+        <w:rFonts w:hint="default" w:ascii="Symbol" w:hAnsi="Symbol" w:eastAsia="Symbol" w:cs="Symbol"/>
+      </w:rPr>
+      <w:start w:val="1"/>
+      <w:suff w:val="space"/>
+    </w:lvl>
+    <w:lvl w:ilvl="7">
+      <w:isLgl w:val="false"/>
+      <w:lvlJc w:val="left"/>
+      <w:lvlText w:val="o"/>
+      <w:numFmt w:val="bullet"/>
+      <w:pPr>
+        <w:pBdr/>
+        <w:spacing/>
+        <w:ind w:hanging="360" w:left="5749"/>
+      </w:pPr>
+      <w:rPr>
+        <w:rFonts w:hint="default" w:ascii="Courier New" w:hAnsi="Courier New" w:eastAsia="Courier New" w:cs="Courier New"/>
+      </w:rPr>
+      <w:start w:val="1"/>
+      <w:suff w:val="space"/>
+    </w:lvl>
+    <w:lvl w:ilvl="8">
+      <w:isLgl w:val="false"/>
+      <w:lvlJc w:val="left"/>
+      <w:lvlText w:val="§"/>
+      <w:numFmt w:val="bullet"/>
+      <w:pPr>
+        <w:pBdr/>
+        <w:spacing/>
+        <w:ind w:hanging="360" w:left="6469"/>
+      </w:pPr>
+      <w:rPr>
+        <w:rFonts w:hint="default" w:ascii="Wingdings" w:hAnsi="Wingdings" w:eastAsia="Wingdings" w:cs="Wingdings"/>
+      </w:rPr>
+      <w:start w:val="1"/>
+      <w:suff w:val="space"/>
+    </w:lvl>
+  </w:abstractNum>
+  <w:abstractNum w:abstractNumId="15">
+    <w:lvl w:ilvl="0">
+      <w:isLgl w:val="false"/>
+      <w:lvlJc w:val="left"/>
+      <w:lvlText w:val="–"/>
+      <w:numFmt w:val="bullet"/>
+      <w:pPr>
+        <w:pBdr/>
+        <w:spacing/>
+        <w:ind w:hanging="360" w:left="709"/>
+      </w:pPr>
+      <w:rPr>
+        <w:rFonts w:hint="default" w:ascii="Arial" w:hAnsi="Arial" w:eastAsia="Arial" w:cs="Arial"/>
+      </w:rPr>
+      <w:start w:val="1"/>
+      <w:suff w:val="space"/>
+    </w:lvl>
+    <w:lvl w:ilvl="1">
+      <w:isLgl w:val="false"/>
+      <w:lvlJc w:val="left"/>
+      <w:lvlText w:val="o"/>
+      <w:numFmt w:val="bullet"/>
+      <w:pPr>
+        <w:pBdr/>
+        <w:spacing/>
+        <w:ind w:hanging="360" w:left="1429"/>
+      </w:pPr>
+      <w:rPr>
+        <w:rFonts w:hint="default" w:ascii="Courier New" w:hAnsi="Courier New" w:eastAsia="Courier New" w:cs="Courier New"/>
+      </w:rPr>
+      <w:start w:val="1"/>
+      <w:suff w:val="space"/>
+    </w:lvl>
+    <w:lvl w:ilvl="2">
+      <w:isLgl w:val="false"/>
+      <w:lvlJc w:val="left"/>
+      <w:lvlText w:val="§"/>
+      <w:numFmt w:val="bullet"/>
+      <w:pPr>
+        <w:pBdr/>
+        <w:spacing/>
+        <w:ind w:hanging="360" w:left="2149"/>
+      </w:pPr>
+      <w:rPr>
+        <w:rFonts w:hint="default" w:ascii="Wingdings" w:hAnsi="Wingdings" w:eastAsia="Wingdings" w:cs="Wingdings"/>
+      </w:rPr>
+      <w:start w:val="1"/>
+      <w:suff w:val="space"/>
+    </w:lvl>
+    <w:lvl w:ilvl="3">
+      <w:isLgl w:val="false"/>
+      <w:lvlJc w:val="left"/>
+      <w:lvlText w:val="·"/>
+      <w:numFmt w:val="bullet"/>
+      <w:pPr>
+        <w:pBdr/>
+        <w:spacing/>
+        <w:ind w:hanging="360" w:left="2869"/>
+      </w:pPr>
+      <w:rPr>
+        <w:rFonts w:hint="default" w:ascii="Symbol" w:hAnsi="Symbol" w:eastAsia="Symbol" w:cs="Symbol"/>
+      </w:rPr>
+      <w:start w:val="1"/>
+      <w:suff w:val="space"/>
+    </w:lvl>
+    <w:lvl w:ilvl="4">
+      <w:isLgl w:val="false"/>
+      <w:lvlJc w:val="left"/>
+      <w:lvlText w:val="o"/>
+      <w:numFmt w:val="bullet"/>
+      <w:pPr>
+        <w:pBdr/>
+        <w:spacing/>
+        <w:ind w:hanging="360" w:left="3589"/>
+      </w:pPr>
+      <w:rPr>
+        <w:rFonts w:hint="default" w:ascii="Courier New" w:hAnsi="Courier New" w:eastAsia="Courier New" w:cs="Courier New"/>
+      </w:rPr>
+      <w:start w:val="1"/>
+      <w:suff w:val="space"/>
+    </w:lvl>
+    <w:lvl w:ilvl="5">
+      <w:isLgl w:val="false"/>
+      <w:lvlJc w:val="left"/>
+      <w:lvlText w:val="§"/>
+      <w:numFmt w:val="bullet"/>
+      <w:pPr>
+        <w:pBdr/>
+        <w:spacing/>
+        <w:ind w:hanging="360" w:left="4309"/>
+      </w:pPr>
+      <w:rPr>
+        <w:rFonts w:hint="default" w:ascii="Wingdings" w:hAnsi="Wingdings" w:eastAsia="Wingdings" w:cs="Wingdings"/>
+      </w:rPr>
+      <w:start w:val="1"/>
+      <w:suff w:val="space"/>
+    </w:lvl>
+    <w:lvl w:ilvl="6">
+      <w:isLgl w:val="false"/>
+      <w:lvlJc w:val="left"/>
+      <w:lvlText w:val="·"/>
+      <w:numFmt w:val="bullet"/>
+      <w:pPr>
+        <w:pBdr/>
+        <w:spacing/>
+        <w:ind w:hanging="360" w:left="5029"/>
+      </w:pPr>
+      <w:rPr>
+        <w:rFonts w:hint="default" w:ascii="Symbol" w:hAnsi="Symbol" w:eastAsia="Symbol" w:cs="Symbol"/>
+      </w:rPr>
+      <w:start w:val="1"/>
+      <w:suff w:val="space"/>
+    </w:lvl>
+    <w:lvl w:ilvl="7">
+      <w:isLgl w:val="false"/>
+      <w:lvlJc w:val="left"/>
+      <w:lvlText w:val="o"/>
+      <w:numFmt w:val="bullet"/>
+      <w:pPr>
+        <w:pBdr/>
+        <w:spacing/>
+        <w:ind w:hanging="360" w:left="5749"/>
+      </w:pPr>
+      <w:rPr>
+        <w:rFonts w:hint="default" w:ascii="Courier New" w:hAnsi="Courier New" w:eastAsia="Courier New" w:cs="Courier New"/>
+      </w:rPr>
+      <w:start w:val="1"/>
+      <w:suff w:val="space"/>
+    </w:lvl>
+    <w:lvl w:ilvl="8">
+      <w:isLgl w:val="false"/>
+      <w:lvlJc w:val="left"/>
+      <w:lvlText w:val="§"/>
+      <w:numFmt w:val="bullet"/>
+      <w:pPr>
+        <w:pBdr/>
+        <w:spacing/>
+        <w:ind w:hanging="360" w:left="6469"/>
+      </w:pPr>
+      <w:rPr>
+        <w:rFonts w:hint="default" w:ascii="Wingdings" w:hAnsi="Wingdings" w:eastAsia="Wingdings" w:cs="Wingdings"/>
+      </w:rPr>
+      <w:start w:val="1"/>
+      <w:suff w:val="space"/>
+    </w:lvl>
+  </w:abstractNum>
+  <w:abstractNum w:abstractNumId="16">
+    <w:lvl w:ilvl="0">
+      <w:isLgl w:val="false"/>
+      <w:lvlJc w:val="left"/>
+      <w:lvlText w:val="–"/>
+      <w:numFmt w:val="bullet"/>
+      <w:pPr>
+        <w:pBdr/>
+        <w:spacing/>
+        <w:ind w:hanging="360" w:left="709"/>
+      </w:pPr>
+      <w:rPr>
+        <w:rFonts w:hint="default" w:ascii="Arial" w:hAnsi="Arial" w:eastAsia="Arial" w:cs="Arial"/>
+      </w:rPr>
+      <w:start w:val="1"/>
+      <w:suff w:val="space"/>
+    </w:lvl>
+    <w:lvl w:ilvl="1">
+      <w:isLgl w:val="false"/>
+      <w:lvlJc w:val="left"/>
+      <w:lvlText w:val="o"/>
+      <w:numFmt w:val="bullet"/>
+      <w:pPr>
+        <w:pBdr/>
+        <w:spacing/>
+        <w:ind w:hanging="360" w:left="1429"/>
+      </w:pPr>
+      <w:rPr>
+        <w:rFonts w:hint="default" w:ascii="Courier New" w:hAnsi="Courier New" w:eastAsia="Courier New" w:cs="Courier New"/>
+      </w:rPr>
+      <w:start w:val="1"/>
+      <w:suff w:val="space"/>
+    </w:lvl>
+    <w:lvl w:ilvl="2">
+      <w:isLgl w:val="false"/>
+      <w:lvlJc w:val="left"/>
+      <w:lvlText w:val="§"/>
+      <w:numFmt w:val="bullet"/>
+      <w:pPr>
+        <w:pBdr/>
+        <w:spacing/>
+        <w:ind w:hanging="360" w:left="2149"/>
+      </w:pPr>
+      <w:rPr>
+        <w:rFonts w:hint="default" w:ascii="Wingdings" w:hAnsi="Wingdings" w:eastAsia="Wingdings" w:cs="Wingdings"/>
+      </w:rPr>
+      <w:start w:val="1"/>
+      <w:suff w:val="space"/>
+    </w:lvl>
+    <w:lvl w:ilvl="3">
+      <w:isLgl w:val="false"/>
+      <w:lvlJc w:val="left"/>
+      <w:lvlText w:val="·"/>
+      <w:numFmt w:val="bullet"/>
+      <w:pPr>
+        <w:pBdr/>
+        <w:spacing/>
+        <w:ind w:hanging="360" w:left="2869"/>
+      </w:pPr>
+      <w:rPr>
+        <w:rFonts w:hint="default" w:ascii="Symbol" w:hAnsi="Symbol" w:eastAsia="Symbol" w:cs="Symbol"/>
+      </w:rPr>
+      <w:start w:val="1"/>
+      <w:suff w:val="space"/>
+    </w:lvl>
+    <w:lvl w:ilvl="4">
+      <w:isLgl w:val="false"/>
+      <w:lvlJc w:val="left"/>
+      <w:lvlText w:val="o"/>
+      <w:numFmt w:val="bullet"/>
+      <w:pPr>
+        <w:pBdr/>
+        <w:spacing/>
+        <w:ind w:hanging="360" w:left="3589"/>
+      </w:pPr>
+      <w:rPr>
+        <w:rFonts w:hint="default" w:ascii="Courier New" w:hAnsi="Courier New" w:eastAsia="Courier New" w:cs="Courier New"/>
+      </w:rPr>
+      <w:start w:val="1"/>
+      <w:suff w:val="space"/>
+    </w:lvl>
+    <w:lvl w:ilvl="5">
+      <w:isLgl w:val="false"/>
+      <w:lvlJc w:val="left"/>
+      <w:lvlText w:val="§"/>
+      <w:numFmt w:val="bullet"/>
+      <w:pPr>
+        <w:pBdr/>
+        <w:spacing/>
+        <w:ind w:hanging="360" w:left="4309"/>
+      </w:pPr>
+      <w:rPr>
+        <w:rFonts w:hint="default" w:ascii="Wingdings" w:hAnsi="Wingdings" w:eastAsia="Wingdings" w:cs="Wingdings"/>
+      </w:rPr>
+      <w:start w:val="1"/>
+      <w:suff w:val="space"/>
+    </w:lvl>
+    <w:lvl w:ilvl="6">
+      <w:isLgl w:val="false"/>
+      <w:lvlJc w:val="left"/>
+      <w:lvlText w:val="·"/>
+      <w:numFmt w:val="bullet"/>
+      <w:pPr>
+        <w:pBdr/>
+        <w:spacing/>
+        <w:ind w:hanging="360" w:left="5029"/>
+      </w:pPr>
+      <w:rPr>
+        <w:rFonts w:hint="default" w:ascii="Symbol" w:hAnsi="Symbol" w:eastAsia="Symbol" w:cs="Symbol"/>
+      </w:rPr>
+      <w:start w:val="1"/>
+      <w:suff w:val="space"/>
+    </w:lvl>
+    <w:lvl w:ilvl="7">
+      <w:isLgl w:val="false"/>
+      <w:lvlJc w:val="left"/>
+      <w:lvlText w:val="o"/>
+      <w:numFmt w:val="bullet"/>
+      <w:pPr>
+        <w:pBdr/>
+        <w:spacing/>
+        <w:ind w:hanging="360" w:left="5749"/>
+      </w:pPr>
+      <w:rPr>
+        <w:rFonts w:hint="default" w:ascii="Courier New" w:hAnsi="Courier New" w:eastAsia="Courier New" w:cs="Courier New"/>
+      </w:rPr>
+      <w:start w:val="1"/>
+      <w:suff w:val="space"/>
+    </w:lvl>
+    <w:lvl w:ilvl="8">
+      <w:isLgl w:val="false"/>
+      <w:lvlJc w:val="left"/>
+      <w:lvlText w:val="§"/>
+      <w:numFmt w:val="bullet"/>
+      <w:pPr>
+        <w:pBdr/>
+        <w:spacing/>
+        <w:ind w:hanging="360" w:left="6469"/>
+      </w:pPr>
+      <w:rPr>
+        <w:rFonts w:hint="default" w:ascii="Wingdings" w:hAnsi="Wingdings" w:eastAsia="Wingdings" w:cs="Wingdings"/>
+      </w:rPr>
+      <w:start w:val="1"/>
+      <w:suff w:val="space"/>
+    </w:lvl>
+  </w:abstractNum>
+  <w:abstractNum w:abstractNumId="17">
+    <w:lvl w:ilvl="0">
+      <w:isLgl w:val="false"/>
+      <w:lvlJc w:val="left"/>
+      <w:lvlText w:val="–"/>
+      <w:numFmt w:val="bullet"/>
+      <w:pPr>
+        <w:pBdr/>
+        <w:spacing/>
+        <w:ind w:hanging="360" w:left="709"/>
+      </w:pPr>
+      <w:rPr>
+        <w:rFonts w:hint="default" w:ascii="Arial" w:hAnsi="Arial" w:eastAsia="Arial" w:cs="Arial"/>
+      </w:rPr>
+      <w:start w:val="1"/>
+      <w:suff w:val="space"/>
+    </w:lvl>
+    <w:lvl w:ilvl="1">
+      <w:isLgl w:val="false"/>
+      <w:lvlJc w:val="left"/>
+      <w:lvlText w:val="o"/>
+      <w:numFmt w:val="bullet"/>
+      <w:pPr>
+        <w:pBdr/>
+        <w:spacing/>
+        <w:ind w:hanging="360" w:left="1429"/>
+      </w:pPr>
+      <w:rPr>
+        <w:rFonts w:hint="default" w:ascii="Courier New" w:hAnsi="Courier New" w:eastAsia="Courier New" w:cs="Courier New"/>
+      </w:rPr>
+      <w:start w:val="1"/>
+      <w:suff w:val="space"/>
+    </w:lvl>
+    <w:lvl w:ilvl="2">
+      <w:isLgl w:val="false"/>
+      <w:lvlJc w:val="left"/>
+      <w:lvlText w:val="§"/>
+      <w:numFmt w:val="bullet"/>
+      <w:pPr>
+        <w:pBdr/>
+        <w:spacing/>
+        <w:ind w:hanging="360" w:left="2149"/>
+      </w:pPr>
+      <w:rPr>
+        <w:rFonts w:hint="default" w:ascii="Wingdings" w:hAnsi="Wingdings" w:eastAsia="Wingdings" w:cs="Wingdings"/>
+      </w:rPr>
+      <w:start w:val="1"/>
+      <w:suff w:val="space"/>
+    </w:lvl>
+    <w:lvl w:ilvl="3">
+      <w:isLgl w:val="false"/>
+      <w:lvlJc w:val="left"/>
+      <w:lvlText w:val="·"/>
+      <w:numFmt w:val="bullet"/>
+      <w:pPr>
+        <w:pBdr/>
+        <w:spacing/>
+        <w:ind w:hanging="360" w:left="2869"/>
+      </w:pPr>
+      <w:rPr>
+        <w:rFonts w:hint="default" w:ascii="Symbol" w:hAnsi="Symbol" w:eastAsia="Symbol" w:cs="Symbol"/>
+      </w:rPr>
+      <w:start w:val="1"/>
+      <w:suff w:val="space"/>
+    </w:lvl>
+    <w:lvl w:ilvl="4">
+      <w:isLgl w:val="false"/>
+      <w:lvlJc w:val="left"/>
+      <w:lvlText w:val="o"/>
+      <w:numFmt w:val="bullet"/>
+      <w:pPr>
+        <w:pBdr/>
+        <w:spacing/>
+        <w:ind w:hanging="360" w:left="3589"/>
+      </w:pPr>
+      <w:rPr>
+        <w:rFonts w:hint="default" w:ascii="Courier New" w:hAnsi="Courier New" w:eastAsia="Courier New" w:cs="Courier New"/>
+      </w:rPr>
+      <w:start w:val="1"/>
+      <w:suff w:val="space"/>
+    </w:lvl>
+    <w:lvl w:ilvl="5">
+      <w:isLgl w:val="false"/>
+      <w:lvlJc w:val="left"/>
+      <w:lvlText w:val="§"/>
+      <w:numFmt w:val="bullet"/>
+      <w:pPr>
+        <w:pBdr/>
+        <w:spacing/>
+        <w:ind w:hanging="360" w:left="4309"/>
+      </w:pPr>
+      <w:rPr>
+        <w:rFonts w:hint="default" w:ascii="Wingdings" w:hAnsi="Wingdings" w:eastAsia="Wingdings" w:cs="Wingdings"/>
+      </w:rPr>
+      <w:start w:val="1"/>
+      <w:suff w:val="space"/>
+    </w:lvl>
+    <w:lvl w:ilvl="6">
+      <w:isLgl w:val="false"/>
+      <w:lvlJc w:val="left"/>
+      <w:lvlText w:val="·"/>
+      <w:numFmt w:val="bullet"/>
+      <w:pPr>
+        <w:pBdr/>
+        <w:spacing/>
+        <w:ind w:hanging="360" w:left="5029"/>
+      </w:pPr>
+      <w:rPr>
+        <w:rFonts w:hint="default" w:ascii="Symbol" w:hAnsi="Symbol" w:eastAsia="Symbol" w:cs="Symbol"/>
+      </w:rPr>
+      <w:start w:val="1"/>
+      <w:suff w:val="space"/>
+    </w:lvl>
+    <w:lvl w:ilvl="7">
+      <w:isLgl w:val="false"/>
+      <w:lvlJc w:val="left"/>
+      <w:lvlText w:val="o"/>
+      <w:numFmt w:val="bullet"/>
+      <w:pPr>
+        <w:pBdr/>
+        <w:spacing/>
+        <w:ind w:hanging="360" w:left="5749"/>
+      </w:pPr>
+      <w:rPr>
+        <w:rFonts w:hint="default" w:ascii="Courier New" w:hAnsi="Courier New" w:eastAsia="Courier New" w:cs="Courier New"/>
+      </w:rPr>
+      <w:start w:val="1"/>
+      <w:suff w:val="space"/>
+    </w:lvl>
+    <w:lvl w:ilvl="8">
+      <w:isLgl w:val="false"/>
+      <w:lvlJc w:val="left"/>
+      <w:lvlText w:val="§"/>
+      <w:numFmt w:val="bullet"/>
+      <w:pPr>
+        <w:pBdr/>
+        <w:spacing/>
+        <w:ind w:hanging="360" w:left="6469"/>
+      </w:pPr>
+      <w:rPr>
+        <w:rFonts w:hint="default" w:ascii="Wingdings" w:hAnsi="Wingdings" w:eastAsia="Wingdings" w:cs="Wingdings"/>
+      </w:rPr>
+      <w:start w:val="1"/>
+      <w:suff w:val="space"/>
+    </w:lvl>
+  </w:abstractNum>
+  <w:abstractNum w:abstractNumId="18">
     <w:lvl w:ilvl="0">
       <w:isLgl w:val="false"/>
       <w:lvlJc w:val="left"/>
@@ -4836,6 +7457,24 @@
   </w:num>
   <w:num w:numId="13">
     <w:abstractNumId w:val="12"/>
+  </w:num>
+  <w:num w:numId="14">
+    <w:abstractNumId w:val="13"/>
+  </w:num>
+  <w:num w:numId="15">
+    <w:abstractNumId w:val="14"/>
+  </w:num>
+  <w:num w:numId="16">
+    <w:abstractNumId w:val="15"/>
+  </w:num>
+  <w:num w:numId="17">
+    <w:abstractNumId w:val="16"/>
+  </w:num>
+  <w:num w:numId="18">
+    <w:abstractNumId w:val="17"/>
+  </w:num>
+  <w:num w:numId="19">
+    <w:abstractNumId w:val="18"/>
   </w:num>
 </w:numbering>
 </file>

</xml_diff>